<commit_message>
[TASK] After grammar check chapter 2 partial to 2.5 UTM
</commit_message>
<xml_diff>
--- a/Chapter checked/[CHB]-02-Collision-Avoidance.docx
+++ b/Chapter checked/[CHB]-02-Collision-Avoidance.docx
@@ -7693,7 +7693,19 @@
         <w:t xml:space="preserve">Night VFR: </w:t>
       </w:r>
       <w:r>
-        <w:t xml:space="preserve">Some countries (ex. United </w:t>
+        <w:t xml:space="preserve">Some countries (ex. </w:t>
+      </w:r>
+      <w:r>
+        <w:t xml:space="preserve">the </w:t>
+      </w:r>
+      <w:r>
+        <w:rPr>
+          <w:noProof/>
+        </w:rPr>
+        <w:t>United</w:t>
+      </w:r>
+      <w:r>
+        <w:t xml:space="preserve"> </w:t>
       </w:r>
       <w:r>
         <w:rPr>
@@ -8277,13 +8289,31 @@
         <w:t>case</w:t>
       </w:r>
       <w:r>
-        <w:t xml:space="preserve"> of UAS, </w:t>
-      </w:r>
-      <w:r>
-        <w:rPr>
-          <w:noProof/>
-        </w:rPr>
-        <w:t>single autonomous agent replaces the combination of human pilot decisions and surveillance provided information</w:t>
+        <w:t xml:space="preserve"> of UAS</w:t>
+      </w:r>
+      <w:r>
+        <w:rPr>
+          <w:noProof/>
+        </w:rPr>
+        <w:t>;</w:t>
+      </w:r>
+      <w:r>
+        <w:rPr>
+          <w:noProof/>
+        </w:rPr>
+        <w:t xml:space="preserve"> </w:t>
+      </w:r>
+      <w:r>
+        <w:rPr>
+          <w:noProof/>
+        </w:rPr>
+        <w:t>single</w:t>
+      </w:r>
+      <w:r>
+        <w:rPr>
+          <w:noProof/>
+        </w:rPr>
+        <w:t xml:space="preserve"> autonomous agent replaces the combination of human pilot decisions and surveillance provided information</w:t>
       </w:r>
       <w:r>
         <w:t xml:space="preserve">. The main challenge is to replicate </w:t>
@@ -8612,7 +8642,7 @@
         <w:t>transponder</w:t>
       </w:r>
       <w:r>
-        <w:t>, because planes tend to hide their position and heading for safety reasons.</w:t>
+        <w:t xml:space="preserve"> because planes tend to hide their position and heading for safety reasons.</w:t>
       </w:r>
     </w:p>
     <w:p>
@@ -9118,7 +9148,22 @@
         <w:t xml:space="preserve">Air Traffic Control: </w:t>
       </w:r>
       <w:r>
-        <w:t xml:space="preserve">The air traffic control have </w:t>
+        <w:t xml:space="preserve">The air traffic control </w:t>
+      </w:r>
+      <w:r>
+        <w:rPr>
+          <w:noProof/>
+        </w:rPr>
+        <w:t>ha</w:t>
+      </w:r>
+      <w:r>
+        <w:rPr>
+          <w:noProof/>
+        </w:rPr>
+        <w:t>s</w:t>
+      </w:r>
+      <w:r>
+        <w:t xml:space="preserve"> </w:t>
       </w:r>
       <w:r>
         <w:t xml:space="preserve">a </w:t>
@@ -9235,7 +9280,16 @@
         <w:t>generation</w:t>
       </w:r>
       <w:r>
-        <w:t xml:space="preserve"> system family ACAS-X can be read in (sec. 2.4.2). The current generation </w:t>
+        <w:t xml:space="preserve"> system family ACAS-X can </w:t>
+      </w:r>
+      <w:r>
+        <w:rPr>
+          <w:noProof/>
+        </w:rPr>
+        <w:t>be read</w:t>
+      </w:r>
+      <w:r>
+        <w:t xml:space="preserve"> in (sec. 2.4.2). The current generation </w:t>
       </w:r>
       <w:r>
         <w:rPr>
@@ -9527,32 +9581,35 @@
         <w:rPr>
           <w:i/>
         </w:rPr>
+        <w:t xml:space="preserve">Notification </w:t>
+      </w:r>
+      <w:r>
+        <w:t xml:space="preserve">- the information notification, commonly known as </w:t>
+      </w:r>
+      <w:r>
+        <w:rPr>
+          <w:i/>
+        </w:rPr>
+        <w:t xml:space="preserve">NoTice to AirMan </w:t>
+      </w:r>
+      <w:r>
+        <w:t xml:space="preserve">(NOTAM), depending on flight mode, can be transmitted as </w:t>
+      </w:r>
+      <w:r>
+        <w:t xml:space="preserve">a </w:t>
+      </w:r>
+      <w:r>
+        <w:rPr>
+          <w:noProof/>
+        </w:rPr>
+        <w:t>voice</w:t>
+      </w:r>
+      <w:r>
+        <w:t xml:space="preserve"> message or </w:t>
+      </w:r>
+      <w:r>
         <w:lastRenderedPageBreak/>
-        <w:t xml:space="preserve">Notification </w:t>
-      </w:r>
-      <w:r>
-        <w:t xml:space="preserve">- the information notification, commonly known as </w:t>
-      </w:r>
-      <w:r>
-        <w:rPr>
-          <w:i/>
-        </w:rPr>
-        <w:t xml:space="preserve">NoTice to AirMan </w:t>
-      </w:r>
-      <w:r>
-        <w:t xml:space="preserve">(NOTAM), depending on flight mode, can be transmitted as </w:t>
-      </w:r>
-      <w:r>
-        <w:t xml:space="preserve">a </w:t>
-      </w:r>
-      <w:r>
-        <w:rPr>
-          <w:noProof/>
-        </w:rPr>
-        <w:t>voice</w:t>
-      </w:r>
-      <w:r>
-        <w:t xml:space="preserve"> message or information broadcast. They usually </w:t>
+        <w:t xml:space="preserve">information broadcast. They usually </w:t>
       </w:r>
       <w:r>
         <w:rPr>
@@ -10069,7 +10126,22 @@
         <w:t>is usually used</w:t>
       </w:r>
       <w:r>
-        <w:t xml:space="preserve"> when incident have </w:t>
+        <w:t xml:space="preserve"> when incident </w:t>
+      </w:r>
+      <w:r>
+        <w:rPr>
+          <w:noProof/>
+        </w:rPr>
+        <w:t>ha</w:t>
+      </w:r>
+      <w:r>
+        <w:rPr>
+          <w:noProof/>
+        </w:rPr>
+        <w:t>s</w:t>
+      </w:r>
+      <w:r>
+        <w:t xml:space="preserve"> </w:t>
       </w:r>
       <w:r>
         <w:rPr>
@@ -10248,7 +10320,16 @@
         <w:t>ed</w:t>
       </w:r>
       <w:r>
-        <w:t xml:space="preserve"> into two distinctive types to form </w:t>
+        <w:t xml:space="preserve"> into two </w:t>
+      </w:r>
+      <w:r>
+        <w:rPr>
+          <w:noProof/>
+        </w:rPr>
+        <w:t>distinct</w:t>
+      </w:r>
+      <w:r>
+        <w:t xml:space="preserve"> types to form </w:t>
       </w:r>
       <w:r>
         <w:rPr>
@@ -10311,8 +10392,6 @@
       <w:r>
         <w:t xml:space="preserve"> plane (flight level plane).</w:t>
       </w:r>
-      <w:bookmarkStart w:id="0" w:name="_GoBack"/>
-      <w:bookmarkEnd w:id="0"/>
     </w:p>
     <w:p>
       <w:pPr>
@@ -10405,7 +10484,19 @@
         <w:t xml:space="preserve"> or transponder</w:t>
       </w:r>
       <w:r>
-        <w:t>, therefore,</w:t>
+        <w:rPr>
+          <w:noProof/>
+        </w:rPr>
+        <w:t>;</w:t>
+      </w:r>
+      <w:r>
+        <w:rPr>
+          <w:noProof/>
+        </w:rPr>
+        <w:t xml:space="preserve"> therefore</w:t>
+      </w:r>
+      <w:r>
+        <w:t>,</w:t>
       </w:r>
       <w:r>
         <w:t xml:space="preserve"> they can provide only visual guidance in altitude/horizontal range around ”control tower</w:t>
@@ -10538,6 +10629,9 @@
         <w:t xml:space="preserve">. When </w:t>
       </w:r>
       <w:r>
+        <w:t xml:space="preserve">the </w:t>
+      </w:r>
+      <w:r>
         <w:rPr>
           <w:noProof/>
         </w:rPr>
@@ -10572,6 +10666,9 @@
       </w:r>
       <w:r>
         <w:t xml:space="preserve">or overloaded by controlled airplanes. The example of such </w:t>
+      </w:r>
+      <w:r>
+        <w:t xml:space="preserve">a </w:t>
       </w:r>
       <w:r>
         <w:rPr>
@@ -10650,7 +10747,55 @@
         <w:t xml:space="preserve">Note. </w:t>
       </w:r>
       <w:r>
-        <w:t>The air ways can not be changed, because the real time change of airways is difficult.</w:t>
+        <w:t xml:space="preserve">The </w:t>
+      </w:r>
+      <w:r>
+        <w:rPr>
+          <w:noProof/>
+        </w:rPr>
+        <w:t>airways</w:t>
+      </w:r>
+      <w:r>
+        <w:t xml:space="preserve"> </w:t>
+      </w:r>
+      <w:r>
+        <w:rPr>
+          <w:noProof/>
+        </w:rPr>
+        <w:t>cannot</w:t>
+      </w:r>
+      <w:r>
+        <w:t xml:space="preserve"> </w:t>
+      </w:r>
+      <w:r>
+        <w:rPr>
+          <w:noProof/>
+        </w:rPr>
+        <w:t>be changed</w:t>
+      </w:r>
+      <w:r>
+        <w:t xml:space="preserve">, because the </w:t>
+      </w:r>
+      <w:r>
+        <w:rPr>
+          <w:noProof/>
+        </w:rPr>
+        <w:t>real</w:t>
+      </w:r>
+      <w:r>
+        <w:rPr>
+          <w:noProof/>
+        </w:rPr>
+        <w:t>-</w:t>
+      </w:r>
+      <w:r>
+        <w:rPr>
+          <w:noProof/>
+        </w:rPr>
+        <w:t>time</w:t>
+      </w:r>
+      <w:r>
+        <w:t xml:space="preserve"> change of airways is difficult.</w:t>
       </w:r>
     </w:p>
     <w:p>
@@ -10659,7 +10804,25 @@
         <w:ind w:left="-5"/>
       </w:pPr>
       <w:r>
-        <w:t>The change of cluster authority is possible, because there is no changes for aircraft.</w:t>
+        <w:t xml:space="preserve">The change of cluster authority is </w:t>
+      </w:r>
+      <w:r>
+        <w:rPr>
+          <w:noProof/>
+        </w:rPr>
+        <w:t>possible</w:t>
+      </w:r>
+      <w:r>
+        <w:t xml:space="preserve"> because there </w:t>
+      </w:r>
+      <w:r>
+        <w:rPr>
+          <w:noProof/>
+        </w:rPr>
+        <w:t>are</w:t>
+      </w:r>
+      <w:r>
+        <w:t xml:space="preserve"> no changes for aircraft.</w:t>
       </w:r>
     </w:p>
     <w:p>
@@ -10669,7 +10832,28 @@
       </w:pPr>
       <w:r>
         <w:lastRenderedPageBreak/>
-        <w:t>The airspace clusters are divined into three categories (fig. 2.4):</w:t>
+        <w:t xml:space="preserve">The airspace clusters </w:t>
+      </w:r>
+      <w:r>
+        <w:rPr>
+          <w:noProof/>
+        </w:rPr>
+        <w:t>are divi</w:t>
+      </w:r>
+      <w:r>
+        <w:rPr>
+          <w:noProof/>
+        </w:rPr>
+        <w:t>d</w:t>
+      </w:r>
+      <w:r>
+        <w:rPr>
+          <w:noProof/>
+        </w:rPr>
+        <w:t>ed</w:t>
+      </w:r>
+      <w:r>
+        <w:t xml:space="preserve"> into three categories (fig. 2.4):</w:t>
       </w:r>
     </w:p>
     <w:p>
@@ -10688,7 +10872,16 @@
         <w:t xml:space="preserve">Under-fill </w:t>
       </w:r>
       <w:r>
-        <w:t>(blue) - there is less airplanes than its authority capacity.</w:t>
+        <w:t xml:space="preserve">(blue) - there is </w:t>
+      </w:r>
+      <w:r>
+        <w:rPr>
+          <w:noProof/>
+        </w:rPr>
+        <w:t>fewer</w:t>
+      </w:r>
+      <w:r>
+        <w:t xml:space="preserve"> airplanes than its authority capacity.</w:t>
       </w:r>
     </w:p>
     <w:p>
@@ -10726,7 +10919,16 @@
         <w:t xml:space="preserve">Over-fill </w:t>
       </w:r>
       <w:r>
-        <w:t>(red) - there is more airplanes than its authority capacity.</w:t>
+        <w:t xml:space="preserve">(red) - there </w:t>
+      </w:r>
+      <w:r>
+        <w:rPr>
+          <w:noProof/>
+        </w:rPr>
+        <w:t>are</w:t>
+      </w:r>
+      <w:r>
+        <w:t xml:space="preserve"> more airplanes than its authority capacity.</w:t>
       </w:r>
     </w:p>
     <w:p>
@@ -10735,7 +10937,25 @@
         <w:ind w:left="-5"/>
       </w:pPr>
       <w:r>
-        <w:t>The algorithm [29] will swap some airspace portions between neighbouring authorities to balance the load (all authorities should be saturated in ideal conditions) (green) (fig.</w:t>
+        <w:t xml:space="preserve">The algorithm [29] will swap some airspace portions between </w:t>
+      </w:r>
+      <w:r>
+        <w:rPr>
+          <w:noProof/>
+        </w:rPr>
+        <w:t>neighboring</w:t>
+      </w:r>
+      <w:r>
+        <w:t xml:space="preserve"> authorities to balance the load (all authorities should </w:t>
+      </w:r>
+      <w:r>
+        <w:rPr>
+          <w:noProof/>
+        </w:rPr>
+        <w:t>be saturated</w:t>
+      </w:r>
+      <w:r>
+        <w:t xml:space="preserve"> in ideal conditions) (green) (fig.</w:t>
       </w:r>
     </w:p>
     <w:p>
@@ -10770,7 +10990,16 @@
         <w:ind w:left="-5"/>
       </w:pPr>
       <w:r>
-        <w:t>This section follows the summary leaflet [30]. The standard is still under development, the principles relevant for this work are outlined.</w:t>
+        <w:t xml:space="preserve">This section follows the summary leaflet [30]. The standard is still under development, the principles relevant for this work </w:t>
+      </w:r>
+      <w:r>
+        <w:rPr>
+          <w:noProof/>
+        </w:rPr>
+        <w:t>are outlined</w:t>
+      </w:r>
+      <w:r>
+        <w:t>.</w:t>
       </w:r>
     </w:p>
     <w:p>
@@ -10801,7 +11030,40 @@
         <w:t xml:space="preserve">ACAS-X </w:t>
       </w:r>
       <w:r>
-        <w:t xml:space="preserve">system is the FAA funded research and development program of a new approach to airborne collision avoidance. It has been ongoing since early 2008. ACAS-X approach takes an advantage of years of TCAS development. The main purpose of new system development is rapid evolution of computational capabilities and emergence of </w:t>
+        <w:t xml:space="preserve">system is the FAA funded research and development program of a new approach to airborne collision avoidance. It has been ongoing since early 2008. ACAS-X approach </w:t>
+      </w:r>
+      <w:r>
+        <w:rPr>
+          <w:noProof/>
+        </w:rPr>
+        <w:t>takes advantage of</w:t>
+      </w:r>
+      <w:r>
+        <w:t xml:space="preserve"> years of TCAS development. The main purpose of new system development is </w:t>
+      </w:r>
+      <w:r>
+        <w:t xml:space="preserve">the </w:t>
+      </w:r>
+      <w:r>
+        <w:rPr>
+          <w:noProof/>
+        </w:rPr>
+        <w:t>rapid</w:t>
+      </w:r>
+      <w:r>
+        <w:t xml:space="preserve"> evolution of computational capabilities and </w:t>
+      </w:r>
+      <w:r>
+        <w:t xml:space="preserve">the </w:t>
+      </w:r>
+      <w:r>
+        <w:rPr>
+          <w:noProof/>
+        </w:rPr>
+        <w:t>emergence</w:t>
+      </w:r>
+      <w:r>
+        <w:t xml:space="preserve"> of </w:t>
       </w:r>
       <w:r>
         <w:rPr>
@@ -10819,7 +11081,16 @@
         <w:ind w:left="-15" w:firstLine="351"/>
       </w:pPr>
       <w:r>
-        <w:t xml:space="preserve">The main purpose for manned aviation is to provide necessary advisories to pilot for </w:t>
+        <w:t xml:space="preserve">The main purpose for </w:t>
+      </w:r>
+      <w:r>
+        <w:rPr>
+          <w:noProof/>
+        </w:rPr>
+        <w:t>manned</w:t>
+      </w:r>
+      <w:r>
+        <w:t xml:space="preserve"> aviation is to provide necessary advisories to pilot for </w:t>
       </w:r>
       <w:r>
         <w:rPr>
@@ -10866,7 +11137,28 @@
         <w:t xml:space="preserve">Extending collision avoidance to other classes of aircraft </w:t>
       </w:r>
       <w:r>
-        <w:t>- the current TCAS system is available mainly for bigger manned aviation, the future lies in integration of UAS systems into non-segregated airspace.</w:t>
+        <w:t xml:space="preserve">- the current TCAS system is available mainly for bigger </w:t>
+      </w:r>
+      <w:r>
+        <w:rPr>
+          <w:noProof/>
+        </w:rPr>
+        <w:t>manned</w:t>
+      </w:r>
+      <w:r>
+        <w:t xml:space="preserve"> aviation, the future lies in </w:t>
+      </w:r>
+      <w:r>
+        <w:t xml:space="preserve">the </w:t>
+      </w:r>
+      <w:r>
+        <w:rPr>
+          <w:noProof/>
+        </w:rPr>
+        <w:t>integration</w:t>
+      </w:r>
+      <w:r>
+        <w:t xml:space="preserve"> of UAS systems into non-segregated airspace.</w:t>
       </w:r>
     </w:p>
     <w:p>
@@ -10885,7 +11177,82 @@
         <w:t xml:space="preserve">Improvement of Surveillance Environment </w:t>
       </w:r>
       <w:r>
-        <w:t>- There is development in ADS-B technology and modern non cooperative sensors like LiDAR or milimeter radar, which are enhancing surviliance cappabilites of current and future airplanes.</w:t>
+        <w:t xml:space="preserve">- There is development in ADS-B technology and modern </w:t>
+      </w:r>
+      <w:r>
+        <w:rPr>
+          <w:noProof/>
+        </w:rPr>
+        <w:t>non</w:t>
+      </w:r>
+      <w:r>
+        <w:t>-</w:t>
+      </w:r>
+      <w:r>
+        <w:t xml:space="preserve">cooperative sensors like LiDAR or </w:t>
+      </w:r>
+      <w:r>
+        <w:rPr>
+          <w:noProof/>
+        </w:rPr>
+        <w:t>mi</w:t>
+      </w:r>
+      <w:r>
+        <w:rPr>
+          <w:noProof/>
+        </w:rPr>
+        <w:t>l</w:t>
+      </w:r>
+      <w:r>
+        <w:rPr>
+          <w:noProof/>
+        </w:rPr>
+        <w:t>limeter</w:t>
+      </w:r>
+      <w:r>
+        <w:t xml:space="preserve"> radar, which are enhancing </w:t>
+      </w:r>
+      <w:r>
+        <w:rPr>
+          <w:noProof/>
+        </w:rPr>
+        <w:t>surv</w:t>
+      </w:r>
+      <w:r>
+        <w:rPr>
+          <w:noProof/>
+        </w:rPr>
+        <w:t>eill</w:t>
+      </w:r>
+      <w:r>
+        <w:rPr>
+          <w:noProof/>
+        </w:rPr>
+        <w:t>ance</w:t>
+      </w:r>
+      <w:r>
+        <w:t xml:space="preserve"> </w:t>
+      </w:r>
+      <w:r>
+        <w:rPr>
+          <w:noProof/>
+        </w:rPr>
+        <w:t>cap</w:t>
+      </w:r>
+      <w:r>
+        <w:rPr>
+          <w:noProof/>
+        </w:rPr>
+        <w:t>abiliti</w:t>
+      </w:r>
+      <w:r>
+        <w:rPr>
+          <w:noProof/>
+        </w:rPr>
+        <w:t>es</w:t>
+      </w:r>
+      <w:r>
+        <w:t xml:space="preserve"> of current and future airplanes.</w:t>
       </w:r>
     </w:p>
     <w:p>
@@ -10896,8 +11263,29 @@
       <w:r>
         <w:rPr>
           <w:b/>
-        </w:rPr>
-        <w:t xml:space="preserve">AcAS-X variants: </w:t>
+          <w:noProof/>
+        </w:rPr>
+        <w:t>A</w:t>
+      </w:r>
+      <w:r>
+        <w:rPr>
+          <w:b/>
+          <w:noProof/>
+        </w:rPr>
+        <w:t>C</w:t>
+      </w:r>
+      <w:r>
+        <w:rPr>
+          <w:b/>
+          <w:noProof/>
+        </w:rPr>
+        <w:t>AS</w:t>
+      </w:r>
+      <w:r>
+        <w:rPr>
+          <w:b/>
+        </w:rPr>
+        <w:t xml:space="preserve">-X variants: </w:t>
       </w:r>
       <w:r>
         <w:t xml:space="preserve">The </w:t>
@@ -10918,7 +11306,19 @@
         <w:t>one-size fits all</w:t>
       </w:r>
       <w:r>
-        <w:t>” system. There are multiple variations for different type of aviation:</w:t>
+        <w:t xml:space="preserve">” system. There are multiple variations for </w:t>
+      </w:r>
+      <w:r>
+        <w:t xml:space="preserve">the </w:t>
+      </w:r>
+      <w:r>
+        <w:rPr>
+          <w:noProof/>
+        </w:rPr>
+        <w:t>different</w:t>
+      </w:r>
+      <w:r>
+        <w:t xml:space="preserve"> type of aviation:</w:t>
       </w:r>
     </w:p>
     <w:p>
@@ -11006,7 +11406,22 @@
         <w:t xml:space="preserve">A </w:t>
       </w:r>
       <w:r>
-        <w:t>is unsuitable and might generate an unacceptable number of nuisance alerts (e.g. procedures with reduced separation, such as closely spaced parallel approaches).</w:t>
+        <w:t>is unsuitable and might generate an unacceptable number of nuisance alerts (</w:t>
+      </w:r>
+      <w:r>
+        <w:rPr>
+          <w:noProof/>
+        </w:rPr>
+        <w:t>e.g.</w:t>
+      </w:r>
+      <w:r>
+        <w:rPr>
+          <w:noProof/>
+        </w:rPr>
+        <w:t>,</w:t>
+      </w:r>
+      <w:r>
+        <w:t xml:space="preserve"> procedures with reduced separation, such as closely spaced parallel approaches).</w:t>
       </w:r>
     </w:p>
     <w:p>
@@ -11089,7 +11504,16 @@
         <w:t xml:space="preserve">false-positive </w:t>
       </w:r>
       <w:r>
-        <w:t>alerts occurrence minimization must be assured in order to enable UAS systems into non-segregated airspace.</w:t>
+        <w:t xml:space="preserve">alerts occurrence minimization must </w:t>
+      </w:r>
+      <w:r>
+        <w:rPr>
+          <w:noProof/>
+        </w:rPr>
+        <w:t>be assured</w:t>
+      </w:r>
+      <w:r>
+        <w:t xml:space="preserve"> in order to enable UAS systems into non-segregated airspace.</w:t>
       </w:r>
     </w:p>
     <w:p>
@@ -11113,7 +11537,16 @@
         <w:t xml:space="preserve">ACAS-X </w:t>
       </w:r>
       <w:r>
-        <w:t>collision avoidance logic (fig. 2.5) is distinguished into two phases:</w:t>
+        <w:t xml:space="preserve">collision avoidance logic (fig. 2.5) </w:t>
+      </w:r>
+      <w:r>
+        <w:rPr>
+          <w:noProof/>
+        </w:rPr>
+        <w:t>is distinguished</w:t>
+      </w:r>
+      <w:r>
+        <w:t xml:space="preserve"> into two phases:</w:t>
       </w:r>
     </w:p>
     <w:p>
@@ -11137,11 +11570,21 @@
       <w:r>
         <w:rPr>
           <w:b/>
+          <w:noProof/>
         </w:rPr>
         <w:t>??</w:t>
       </w:r>
       <w:r>
-        <w:t xml:space="preserve">) - ACAS-X is based on a </w:t>
+        <w:t xml:space="preserve">) - ACAS-X </w:t>
+      </w:r>
+      <w:r>
+        <w:rPr>
+          <w:noProof/>
+        </w:rPr>
+        <w:t>is based</w:t>
+      </w:r>
+      <w:r>
+        <w:t xml:space="preserve"> on a </w:t>
       </w:r>
       <w:r>
         <w:rPr>
@@ -11150,7 +11593,25 @@
         <w:t xml:space="preserve">probabilistic model </w:t>
       </w:r>
       <w:r>
-        <w:t xml:space="preserve">providing a statistical representation of the aircraft position in the future (position cone). It also takes into account the safety and operational objectives of the system (payload/weather/visibility/airspace/aircraft class). This enables the logic to be tailored to particular procedures or </w:t>
+        <w:t xml:space="preserve">providing a statistical representation of the aircraft position in the future (position cone). It also takes into account the safety and operational objectives of the system (payload/weather/visibility/airspace/aircraft class). </w:t>
+      </w:r>
+      <w:r>
+        <w:rPr>
+          <w:noProof/>
+        </w:rPr>
+        <w:t>This</w:t>
+      </w:r>
+      <w:r>
+        <w:t xml:space="preserve"> enables the logic to </w:t>
+      </w:r>
+      <w:r>
+        <w:rPr>
+          <w:noProof/>
+        </w:rPr>
+        <w:t>be tailored</w:t>
+      </w:r>
+      <w:r>
+        <w:t xml:space="preserve"> to particular procedures or </w:t>
       </w:r>
       <w:r>
         <w:rPr>
@@ -11168,7 +11629,22 @@
         <w:ind w:left="595"/>
       </w:pPr>
       <w:r>
-        <w:t xml:space="preserve">This is fed into an </w:t>
+        <w:rPr>
+          <w:noProof/>
+        </w:rPr>
+        <w:t>This</w:t>
+      </w:r>
+      <w:r>
+        <w:t xml:space="preserve"> </w:t>
+      </w:r>
+      <w:r>
+        <w:rPr>
+          <w:noProof/>
+        </w:rPr>
+        <w:t>is fed</w:t>
+      </w:r>
+      <w:r>
+        <w:t xml:space="preserve"> into an </w:t>
       </w:r>
       <w:r>
         <w:rPr>
@@ -11177,13 +11653,32 @@
         <w:t xml:space="preserve">optimization process </w:t>
       </w:r>
       <w:r>
-        <w:t xml:space="preserve">called dynamic programming to determine the best course of action to follow according to the context of the conflict. This takes account of a reward (safety) to the cost (fuel consumption). The concurrent optimization enables to explore multiple maneuvers to determine which will increase </w:t>
-      </w:r>
-      <w:r>
-        <w:rPr>
-          <w:i/>
-        </w:rPr>
-        <w:t xml:space="preserve">separation level </w:t>
+        <w:t xml:space="preserve">called dynamic programming to determine the best course of action to follow according to the context of the conflict. </w:t>
+      </w:r>
+      <w:r>
+        <w:rPr>
+          <w:noProof/>
+        </w:rPr>
+        <w:t>This</w:t>
+      </w:r>
+      <w:r>
+        <w:t xml:space="preserve"> takes account of a reward (safety) to the cost (fuel consumption). The concurrent optimization enables to explore multiple maneuvers to determine which will increase </w:t>
+      </w:r>
+      <w:r>
+        <w:t xml:space="preserve">the </w:t>
+      </w:r>
+      <w:r>
+        <w:rPr>
+          <w:i/>
+          <w:noProof/>
+        </w:rPr>
+        <w:t>separation</w:t>
+      </w:r>
+      <w:r>
+        <w:rPr>
+          <w:i/>
+        </w:rPr>
+        <w:t xml:space="preserve"> level </w:t>
       </w:r>
       <w:r>
         <w:t xml:space="preserve">(safety) and which will decrease </w:t>
@@ -11221,7 +11716,28 @@
         <w:t xml:space="preserve">minimizing </w:t>
       </w:r>
       <w:r>
-        <w:t>the frequency of resolution advisories (UAS/GA) and traffic alerts (GA). This results into decrease of reversals/intentional intruder altitude crossing cases.</w:t>
+        <w:t xml:space="preserve">the frequency of resolution advisories (UAS/GA) and traffic alerts (GA). </w:t>
+      </w:r>
+      <w:r>
+        <w:rPr>
+          <w:noProof/>
+        </w:rPr>
+        <w:t>This</w:t>
+      </w:r>
+      <w:r>
+        <w:t xml:space="preserve"> results into </w:t>
+      </w:r>
+      <w:r>
+        <w:t xml:space="preserve">a </w:t>
+      </w:r>
+      <w:r>
+        <w:rPr>
+          <w:noProof/>
+        </w:rPr>
+        <w:t>decrease</w:t>
+      </w:r>
+      <w:r>
+        <w:t xml:space="preserve"> of reversals/intentional intruder altitude crossing cases.</w:t>
       </w:r>
     </w:p>
     <w:p>
@@ -11245,6 +11761,7 @@
       <w:r>
         <w:rPr>
           <w:b/>
+          <w:noProof/>
         </w:rPr>
         <w:t>??</w:t>
       </w:r>
@@ -11258,7 +11775,16 @@
         <w:t xml:space="preserve">look-up table </w:t>
       </w:r>
       <w:r>
-        <w:t xml:space="preserve">is used in real-time on-board the aircraft to resolve conflicts. An ACAS-X system collects </w:t>
+        <w:t xml:space="preserve">is used in real-time </w:t>
+      </w:r>
+      <w:r>
+        <w:rPr>
+          <w:noProof/>
+        </w:rPr>
+        <w:t>onboard</w:t>
+      </w:r>
+      <w:r>
+        <w:t xml:space="preserve"> the aircraft to resolve conflicts. An ACAS-X system collects </w:t>
       </w:r>
       <w:r>
         <w:rPr>
@@ -11294,7 +11820,13 @@
         <w:t xml:space="preserve">situation evaluation </w:t>
       </w:r>
       <w:r>
-        <w:t>is executed every second (decision time).</w:t>
+        <w:rPr>
+          <w:noProof/>
+        </w:rPr>
+        <w:t>is executed</w:t>
+      </w:r>
+      <w:r>
+        <w:t xml:space="preserve"> every second (decision time).</w:t>
       </w:r>
     </w:p>
     <w:p>
@@ -11325,7 +11857,13 @@
         <w:t xml:space="preserve">Resolution Advisory </w:t>
       </w:r>
       <w:r>
-        <w:t>are issued to pilots/UAS control module.</w:t>
+        <w:rPr>
+          <w:noProof/>
+        </w:rPr>
+        <w:t>is</w:t>
+      </w:r>
+      <w:r>
+        <w:t xml:space="preserve"> issued to pilots/UAS control module.</w:t>
       </w:r>
     </w:p>
     <w:p>
@@ -11395,11 +11933,30 @@
         <w:t xml:space="preserve">Note. Two-phase calculation </w:t>
       </w:r>
       <w:r>
-        <w:t xml:space="preserve">with offline development and real-time operation phase concept, will be used in different manner in our method. (sec. </w:t>
+        <w:t xml:space="preserve">with offline development and real-time operation phase </w:t>
+      </w:r>
+      <w:r>
+        <w:rPr>
+          <w:noProof/>
+        </w:rPr>
+        <w:t>concept</w:t>
+      </w:r>
+      <w:r>
+        <w:t xml:space="preserve"> will be used </w:t>
+      </w:r>
+      <w:r>
+        <w:rPr>
+          <w:noProof/>
+        </w:rPr>
+        <w:t>differently</w:t>
+      </w:r>
+      <w:r>
+        <w:t xml:space="preserve"> in our method. (sec. </w:t>
       </w:r>
       <w:r>
         <w:rPr>
           <w:b/>
+          <w:noProof/>
         </w:rPr>
         <w:t>??</w:t>
       </w:r>
@@ -11437,7 +11994,16 @@
         <w:t xml:space="preserve">ICAO Annex 10. </w:t>
       </w:r>
       <w:r>
-        <w:t>[31]. The advisories are recommended (directives for UAS) actions to take.</w:t>
+        <w:t xml:space="preserve">[31]. The advisories </w:t>
+      </w:r>
+      <w:r>
+        <w:rPr>
+          <w:noProof/>
+        </w:rPr>
+        <w:t>are recommended</w:t>
+      </w:r>
+      <w:r>
+        <w:t xml:space="preserve"> (directives for UAS) actions to take.</w:t>
       </w:r>
     </w:p>
     <w:p>
@@ -11525,10 +12091,28 @@
       <w:r>
         <w:rPr>
           <w:i/>
-        </w:rPr>
-        <w:t xml:space="preserve">Preventive resulution advisory </w:t>
-      </w:r>
-      <w:r>
+          <w:noProof/>
+        </w:rPr>
+        <w:t>Preventive res</w:t>
+      </w:r>
+      <w:r>
+        <w:rPr>
+          <w:i/>
+          <w:noProof/>
+        </w:rPr>
+        <w:t>o</w:t>
+      </w:r>
+      <w:r>
+        <w:rPr>
+          <w:i/>
+          <w:noProof/>
+        </w:rPr>
+        <w:t xml:space="preserve">lution advisory </w:t>
+      </w:r>
+      <w:r>
+        <w:rPr>
+          <w:noProof/>
+        </w:rPr>
         <w:t>- a resolution advisory that advises the pilot to avoid certain deviations from the current flight path but does not require any change in the current flight path.</w:t>
       </w:r>
     </w:p>
@@ -11582,7 +12166,28 @@
         <w:t xml:space="preserve">directives </w:t>
       </w:r>
       <w:r>
-        <w:t xml:space="preserve">(advisories) form UTM and other systems. The example of configurable handling mechanism - </w:t>
+        <w:t xml:space="preserve">(advisories) </w:t>
+      </w:r>
+      <w:r>
+        <w:rPr>
+          <w:noProof/>
+        </w:rPr>
+        <w:t>f</w:t>
+      </w:r>
+      <w:r>
+        <w:rPr>
+          <w:noProof/>
+        </w:rPr>
+        <w:t>ro</w:t>
+      </w:r>
+      <w:r>
+        <w:rPr>
+          <w:noProof/>
+        </w:rPr>
+        <w:t>m</w:t>
+      </w:r>
+      <w:r>
+        <w:t xml:space="preserve"> UTM and other systems. The example of configurable handling mechanism - </w:t>
       </w:r>
       <w:r>
         <w:rPr>
@@ -11596,6 +12201,7 @@
       <w:r>
         <w:rPr>
           <w:b/>
+          <w:noProof/>
         </w:rPr>
         <w:t>??</w:t>
       </w:r>
@@ -11621,7 +12227,26 @@
         <w:rPr>
           <w:i/>
         </w:rPr>
-        <w:t xml:space="preserve">example of incident </w:t>
+        <w:t xml:space="preserve">example of </w:t>
+      </w:r>
+      <w:r>
+        <w:rPr>
+          <w:i/>
+        </w:rPr>
+        <w:t xml:space="preserve">the </w:t>
+      </w:r>
+      <w:r>
+        <w:rPr>
+          <w:i/>
+          <w:noProof/>
+        </w:rPr>
+        <w:t>incident</w:t>
+      </w:r>
+      <w:r>
+        <w:rPr>
+          <w:i/>
+        </w:rPr>
+        <w:t xml:space="preserve"> </w:t>
       </w:r>
       <w:r>
         <w:t xml:space="preserve">and a resolution is outlined in (fig. 2.6). The </w:t>
@@ -11633,7 +12258,25 @@
         <w:t xml:space="preserve">example </w:t>
       </w:r>
       <w:r>
-        <w:t xml:space="preserve">is given for better understanding of </w:t>
+        <w:rPr>
+          <w:noProof/>
+        </w:rPr>
+        <w:t>is given</w:t>
+      </w:r>
+      <w:r>
+        <w:t xml:space="preserve"> for </w:t>
+      </w:r>
+      <w:r>
+        <w:t xml:space="preserve">a </w:t>
+      </w:r>
+      <w:r>
+        <w:rPr>
+          <w:noProof/>
+        </w:rPr>
+        <w:t>better</w:t>
+      </w:r>
+      <w:r>
+        <w:t xml:space="preserve"> understanding of </w:t>
       </w:r>
       <w:r>
         <w:rPr>
@@ -11755,7 +12398,28 @@
         <w:t xml:space="preserve">descent </w:t>
       </w:r>
       <w:r>
-        <w:t>to oragne aircraft real flight level (FL-370).</w:t>
+        <w:t xml:space="preserve">to </w:t>
+      </w:r>
+      <w:r>
+        <w:rPr>
+          <w:noProof/>
+        </w:rPr>
+        <w:t>ora</w:t>
+      </w:r>
+      <w:r>
+        <w:rPr>
+          <w:noProof/>
+        </w:rPr>
+        <w:t>ng</w:t>
+      </w:r>
+      <w:r>
+        <w:rPr>
+          <w:noProof/>
+        </w:rPr>
+        <w:t>e</w:t>
+      </w:r>
+      <w:r>
+        <w:t xml:space="preserve"> aircraft real flight level (FL-370).</w:t>
       </w:r>
     </w:p>
     <w:p>
@@ -11782,7 +12446,22 @@
         <w:t xml:space="preserve">Green aircraft </w:t>
       </w:r>
       <w:r>
-        <w:t xml:space="preserve">starts to descent. The </w:t>
+        <w:t xml:space="preserve">starts to </w:t>
+      </w:r>
+      <w:r>
+        <w:rPr>
+          <w:noProof/>
+        </w:rPr>
+        <w:t>descen</w:t>
+      </w:r>
+      <w:r>
+        <w:rPr>
+          <w:noProof/>
+        </w:rPr>
+        <w:t>d</w:t>
+      </w:r>
+      <w:r>
+        <w:t xml:space="preserve">. The </w:t>
       </w:r>
       <w:r>
         <w:rPr>
@@ -11950,7 +12629,34 @@
         <w:t xml:space="preserve">pilot </w:t>
       </w:r>
       <w:r>
-        <w:t xml:space="preserve">is responsible decision maker, therefore pilot can refuse to follow </w:t>
+        <w:t xml:space="preserve">is </w:t>
+      </w:r>
+      <w:r>
+        <w:t xml:space="preserve">a </w:t>
+      </w:r>
+      <w:r>
+        <w:rPr>
+          <w:noProof/>
+        </w:rPr>
+        <w:t>responsible</w:t>
+      </w:r>
+      <w:r>
+        <w:t xml:space="preserve"> decision maker</w:t>
+      </w:r>
+      <w:r>
+        <w:rPr>
+          <w:noProof/>
+        </w:rPr>
+        <w:t>;</w:t>
+      </w:r>
+      <w:r>
+        <w:rPr>
+          <w:noProof/>
+        </w:rPr>
+        <w:t xml:space="preserve"> therefore</w:t>
+      </w:r>
+      <w:r>
+        <w:t xml:space="preserve"> pilot can refuse to follow </w:t>
       </w:r>
       <w:r>
         <w:rPr>
@@ -11996,16 +12702,73 @@
         <w:t xml:space="preserve">flight level disparity </w:t>
       </w:r>
       <w:r>
-        <w:t xml:space="preserve">due the </w:t>
-      </w:r>
-      <w:r>
-        <w:rPr>
-          <w:i/>
-        </w:rPr>
-        <w:t xml:space="preserve">active surveliance </w:t>
-      </w:r>
-      <w:r>
-        <w:t xml:space="preserve">deteciton of </w:t>
+        <w:rPr>
+          <w:noProof/>
+        </w:rPr>
+        <w:t>due</w:t>
+      </w:r>
+      <w:r>
+        <w:rPr>
+          <w:noProof/>
+        </w:rPr>
+        <w:t xml:space="preserve"> to</w:t>
+      </w:r>
+      <w:r>
+        <w:t xml:space="preserve"> the </w:t>
+      </w:r>
+      <w:r>
+        <w:rPr>
+          <w:i/>
+        </w:rPr>
+        <w:t xml:space="preserve">active </w:t>
+      </w:r>
+      <w:r>
+        <w:rPr>
+          <w:i/>
+          <w:noProof/>
+        </w:rPr>
+        <w:t>surve</w:t>
+      </w:r>
+      <w:r>
+        <w:rPr>
+          <w:i/>
+          <w:noProof/>
+        </w:rPr>
+        <w:t>ill</w:t>
+      </w:r>
+      <w:r>
+        <w:rPr>
+          <w:i/>
+          <w:noProof/>
+        </w:rPr>
+        <w:t>ance</w:t>
+      </w:r>
+      <w:r>
+        <w:rPr>
+          <w:i/>
+        </w:rPr>
+        <w:t xml:space="preserve"> </w:t>
+      </w:r>
+      <w:r>
+        <w:rPr>
+          <w:noProof/>
+        </w:rPr>
+        <w:t>detec</w:t>
+      </w:r>
+      <w:r>
+        <w:rPr>
+          <w:noProof/>
+        </w:rPr>
+        <w:t>ti</w:t>
+      </w:r>
+      <w:r>
+        <w:rPr>
+          <w:noProof/>
+        </w:rPr>
+        <w:t>on</w:t>
+      </w:r>
+      <w:r>
+        <w:t xml:space="preserve"> of </w:t>
       </w:r>
       <w:r>
         <w:rPr>
@@ -12180,13 +12943,35 @@
         <w:t xml:space="preserve">is in front of </w:t>
       </w:r>
       <w:r>
-        <w:rPr>
-          <w:i/>
-        </w:rPr>
-        <w:t>green airplane</w:t>
-      </w:r>
-      <w:r>
-        <w:t>, both airplanes are descending at same rate.</w:t>
+        <w:t xml:space="preserve">the </w:t>
+      </w:r>
+      <w:r>
+        <w:rPr>
+          <w:i/>
+          <w:noProof/>
+        </w:rPr>
+        <w:t>green</w:t>
+      </w:r>
+      <w:r>
+        <w:rPr>
+          <w:i/>
+        </w:rPr>
+        <w:t xml:space="preserve"> airplane</w:t>
+      </w:r>
+      <w:r>
+        <w:t xml:space="preserve">, both airplanes are descending at </w:t>
+      </w:r>
+      <w:r>
+        <w:t xml:space="preserve">the </w:t>
+      </w:r>
+      <w:r>
+        <w:rPr>
+          <w:noProof/>
+        </w:rPr>
+        <w:t>same</w:t>
+      </w:r>
+      <w:r>
+        <w:t xml:space="preserve"> rate.</w:t>
       </w:r>
     </w:p>
     <w:p>
@@ -12200,7 +12985,16 @@
         <w:t xml:space="preserve">Note. </w:t>
       </w:r>
       <w:r>
-        <w:t xml:space="preserve">This situation is very dangerous, because it is very close to </w:t>
+        <w:t xml:space="preserve">This situation is very </w:t>
+      </w:r>
+      <w:r>
+        <w:rPr>
+          <w:noProof/>
+        </w:rPr>
+        <w:t>dangerous</w:t>
+      </w:r>
+      <w:r>
+        <w:t xml:space="preserve"> because it is very close to </w:t>
       </w:r>
       <w:r>
         <w:rPr>
@@ -12227,16 +13021,20 @@
         <w:t xml:space="preserve">orange airplane </w:t>
       </w:r>
       <w:r>
+        <w:rPr>
+          <w:noProof/>
+        </w:rPr>
         <w:t xml:space="preserve">is </w:t>
       </w:r>
       <w:r>
         <w:rPr>
           <w:i/>
+          <w:noProof/>
         </w:rPr>
         <w:t>pursued</w:t>
       </w:r>
       <w:r>
-        <w:t xml:space="preserve">, its own </w:t>
+        <w:t xml:space="preserve">, its </w:t>
       </w:r>
       <w:r>
         <w:rPr>
@@ -12278,16 +13076,48 @@
         <w:rPr>
           <w:i/>
         </w:rPr>
-        <w:t xml:space="preserve">pursuing </w:t>
-      </w:r>
-      <w:r>
-        <w:t xml:space="preserve">and its goal is to </w:t>
-      </w:r>
-      <w:r>
-        <w:rPr>
-          <w:i/>
-        </w:rPr>
-        <w:t xml:space="preserve">descent </w:t>
+        <w:t>pursuing</w:t>
+      </w:r>
+      <w:r>
+        <w:rPr>
+          <w:i/>
+        </w:rPr>
+        <w:t>,</w:t>
+      </w:r>
+      <w:r>
+        <w:rPr>
+          <w:i/>
+        </w:rPr>
+        <w:t xml:space="preserve"> </w:t>
+      </w:r>
+      <w:r>
+        <w:rPr>
+          <w:noProof/>
+        </w:rPr>
+        <w:t>and</w:t>
+      </w:r>
+      <w:r>
+        <w:t xml:space="preserve"> its goal is to </w:t>
+      </w:r>
+      <w:r>
+        <w:rPr>
+          <w:i/>
+          <w:noProof/>
+        </w:rPr>
+        <w:t>descen</w:t>
+      </w:r>
+      <w:r>
+        <w:rPr>
+          <w:i/>
+          <w:noProof/>
+        </w:rPr>
+        <w:t>d</w:t>
+      </w:r>
+      <w:r>
+        <w:rPr>
+          <w:i/>
+        </w:rPr>
+        <w:t xml:space="preserve"> </w:t>
       </w:r>
       <w:r>
         <w:t xml:space="preserve">to flight level FL-250. Its </w:t>
@@ -12336,7 +13166,37 @@
         <w:t>Resolution Advisories</w:t>
       </w:r>
       <w:r>
-        <w:t>. When significant vertical distance is reached. The conflict is marked as resolved.</w:t>
+        <w:t xml:space="preserve">. When </w:t>
+      </w:r>
+      <w:r>
+        <w:t xml:space="preserve">the </w:t>
+      </w:r>
+      <w:r>
+        <w:rPr>
+          <w:noProof/>
+        </w:rPr>
+        <w:t>significant</w:t>
+      </w:r>
+      <w:r>
+        <w:t xml:space="preserve"> vertical distance </w:t>
+      </w:r>
+      <w:r>
+        <w:rPr>
+          <w:noProof/>
+        </w:rPr>
+        <w:t>is reached</w:t>
+      </w:r>
+      <w:r>
+        <w:t xml:space="preserve">. The conflict </w:t>
+      </w:r>
+      <w:r>
+        <w:rPr>
+          <w:noProof/>
+        </w:rPr>
+        <w:t>is marked</w:t>
+      </w:r>
+      <w:r>
+        <w:t xml:space="preserve"> as resolved.</w:t>
       </w:r>
     </w:p>
     <w:p>
@@ -12379,7 +13239,16 @@
         <w:t xml:space="preserve">A </w:t>
       </w:r>
       <w:r>
-        <w:t xml:space="preserve">(sec. 2.4.2) functionality. The TCAS II. version 7.1 technical specification can be found in [32]. A </w:t>
+        <w:t xml:space="preserve">(sec. 2.4.2) functionality. The TCAS II. version 7.1 technical specification can </w:t>
+      </w:r>
+      <w:r>
+        <w:rPr>
+          <w:noProof/>
+        </w:rPr>
+        <w:t>be found</w:t>
+      </w:r>
+      <w:r>
+        <w:t xml:space="preserve"> in [32]. A </w:t>
       </w:r>
       <w:r>
         <w:rPr>
@@ -12388,7 +13257,16 @@
         <w:t xml:space="preserve">Resolution Advisory </w:t>
       </w:r>
       <w:r>
-        <w:t>(RA) detection algorithm is outlined in [33].</w:t>
+        <w:t xml:space="preserve">(RA) detection algorithm </w:t>
+      </w:r>
+      <w:r>
+        <w:rPr>
+          <w:noProof/>
+        </w:rPr>
+        <w:t>is outlined</w:t>
+      </w:r>
+      <w:r>
+        <w:t xml:space="preserve"> in [33].</w:t>
       </w:r>
     </w:p>
     <w:p>
@@ -12419,7 +13297,22 @@
         <w:t xml:space="preserve">Introduction: </w:t>
       </w:r>
       <w:r>
-        <w:t>This section strongly follows [34], which outlined the basic concept of operations for Remotely piloted Aerial Systems (RPAS)/Unmanned Autonomous Systems (UAS) Air Traffic Management (ATM) (later re-branded as UTM).</w:t>
+        <w:t xml:space="preserve">This section strongly follows [34], which outlined the basic concept of operations for Remotely </w:t>
+      </w:r>
+      <w:r>
+        <w:rPr>
+          <w:noProof/>
+        </w:rPr>
+        <w:t>P</w:t>
+      </w:r>
+      <w:r>
+        <w:rPr>
+          <w:noProof/>
+        </w:rPr>
+        <w:t>iloted</w:t>
+      </w:r>
+      <w:r>
+        <w:t xml:space="preserve"> Aerial Systems (RPAS)/Unmanned Autonomous Systems (UAS) Air Traffic Management (ATM) (later re-branded as UTM).</w:t>
       </w:r>
     </w:p>
     <w:p>
@@ -12443,11 +13336,41 @@
       <w:r>
         <w:rPr>
           <w:i/>
-        </w:rPr>
-        <w:t xml:space="preserve">non segregated airspace </w:t>
-      </w:r>
-      <w:r>
-        <w:t>follows the general manned aviation procedure:</w:t>
+          <w:noProof/>
+        </w:rPr>
+        <w:t>non</w:t>
+      </w:r>
+      <w:r>
+        <w:rPr>
+          <w:i/>
+          <w:noProof/>
+        </w:rPr>
+        <w:t>-</w:t>
+      </w:r>
+      <w:r>
+        <w:rPr>
+          <w:i/>
+          <w:noProof/>
+        </w:rPr>
+        <w:t>segregated</w:t>
+      </w:r>
+      <w:r>
+        <w:rPr>
+          <w:i/>
+        </w:rPr>
+        <w:t xml:space="preserve"> airspace </w:t>
+      </w:r>
+      <w:r>
+        <w:t xml:space="preserve">follows the general </w:t>
+      </w:r>
+      <w:r>
+        <w:rPr>
+          <w:noProof/>
+        </w:rPr>
+        <w:t>manned</w:t>
+      </w:r>
+      <w:r>
+        <w:t xml:space="preserve"> aviation procedure:</w:t>
       </w:r>
     </w:p>
     <w:p>
@@ -12456,7 +13379,19 @@
         <w:ind w:left="239"/>
       </w:pPr>
       <w:r>
-        <w:t>→ For selected type of Operations VLOS/BVLOS/VFR/IFR:</w:t>
+        <w:t xml:space="preserve">→ For </w:t>
+      </w:r>
+      <w:r>
+        <w:t xml:space="preserve">the </w:t>
+      </w:r>
+      <w:r>
+        <w:rPr>
+          <w:noProof/>
+        </w:rPr>
+        <w:t>selected</w:t>
+      </w:r>
+      <w:r>
+        <w:t xml:space="preserve"> type of Operations VLOS/BVLOS/VFR/IFR:</w:t>
       </w:r>
     </w:p>
     <w:p>
@@ -12465,7 +13400,19 @@
         <w:ind w:left="754"/>
       </w:pPr>
       <w:r>
-        <w:t>→ For selected class of Air traffic (class 1. - class 7):</w:t>
+        <w:t xml:space="preserve">→ For </w:t>
+      </w:r>
+      <w:r>
+        <w:t xml:space="preserve">the </w:t>
+      </w:r>
+      <w:r>
+        <w:rPr>
+          <w:noProof/>
+        </w:rPr>
+        <w:t>selected</w:t>
+      </w:r>
+      <w:r>
+        <w:t xml:space="preserve"> class of Air traffic (class 1. - class 7):</w:t>
       </w:r>
     </w:p>
     <w:p>
@@ -12474,7 +13421,28 @@
         <w:ind w:left="1192"/>
       </w:pPr>
       <w:r>
-        <w:t>→ For selected class of airspace (class A - classs G):</w:t>
+        <w:t xml:space="preserve">→ For </w:t>
+      </w:r>
+      <w:r>
+        <w:t xml:space="preserve">a </w:t>
+      </w:r>
+      <w:r>
+        <w:rPr>
+          <w:noProof/>
+        </w:rPr>
+        <w:t>selected</w:t>
+      </w:r>
+      <w:r>
+        <w:t xml:space="preserve"> class of airspace (class A - </w:t>
+      </w:r>
+      <w:r>
+        <w:rPr>
+          <w:noProof/>
+        </w:rPr>
+        <w:t>class</w:t>
+      </w:r>
+      <w:r>
+        <w:t xml:space="preserve"> G):</w:t>
       </w:r>
     </w:p>
     <w:p>
@@ -12501,8 +13469,31 @@
         <w:t xml:space="preserve">RPAS/UAS </w:t>
       </w:r>
       <w:r>
-        <w:t>standard from EASA can be found at [35]. The section will continue with outline of important functionality.</w:t>
-      </w:r>
+        <w:t xml:space="preserve">standard from EASA can </w:t>
+      </w:r>
+      <w:r>
+        <w:rPr>
+          <w:noProof/>
+        </w:rPr>
+        <w:t>be found</w:t>
+      </w:r>
+      <w:r>
+        <w:t xml:space="preserve"> at [35]. The section will continue with </w:t>
+      </w:r>
+      <w:r>
+        <w:t xml:space="preserve">an </w:t>
+      </w:r>
+      <w:r>
+        <w:rPr>
+          <w:noProof/>
+        </w:rPr>
+        <w:t>outline</w:t>
+      </w:r>
+      <w:r>
+        <w:t xml:space="preserve"> of important functionality.</w:t>
+      </w:r>
+      <w:bookmarkStart w:id="0" w:name="_GoBack"/>
+      <w:bookmarkEnd w:id="0"/>
     </w:p>
     <w:p>
       <w:pPr>
@@ -12534,7 +13525,25 @@
         <w:t xml:space="preserve">airspace </w:t>
       </w:r>
       <w:r>
-        <w:t xml:space="preserve">assessment. In manned aviation the </w:t>
+        <w:t xml:space="preserve">assessment. In </w:t>
+      </w:r>
+      <w:r>
+        <w:rPr>
+          <w:noProof/>
+        </w:rPr>
+        <w:t>manned</w:t>
+      </w:r>
+      <w:r>
+        <w:t xml:space="preserve"> </w:t>
+      </w:r>
+      <w:r>
+        <w:rPr>
+          <w:noProof/>
+        </w:rPr>
+        <w:t>aviation</w:t>
+      </w:r>
+      <w:r>
+        <w:t xml:space="preserve"> the </w:t>
       </w:r>
       <w:r>
         <w:rPr>
@@ -12543,7 +13552,16 @@
         <w:t xml:space="preserve">airspace assessment </w:t>
       </w:r>
       <w:r>
-        <w:t>is normally triggered by either rise of traffic, environmental issues, capacity issues and safety concerns or adapting the design to meet forecasted demands.</w:t>
+        <w:t xml:space="preserve">is normally triggered by either rise of traffic, environmental issues, capacity issues </w:t>
+      </w:r>
+      <w:r>
+        <w:rPr>
+          <w:noProof/>
+        </w:rPr>
+        <w:t>and</w:t>
+      </w:r>
+      <w:r>
+        <w:t xml:space="preserve"> safety concerns or adapting the design to meet forecasted demands.</w:t>
       </w:r>
     </w:p>
     <w:p>
@@ -12552,7 +13570,16 @@
         <w:ind w:left="-15" w:firstLine="351"/>
       </w:pPr>
       <w:r>
-        <w:t xml:space="preserve">Presently RPAS/UAS operations have not triggered an airspace assessment s most areas are indicated as </w:t>
+        <w:t xml:space="preserve">Presently RPAS/UAS operations have not triggered an airspace assessment s most areas </w:t>
+      </w:r>
+      <w:r>
+        <w:rPr>
+          <w:noProof/>
+        </w:rPr>
+        <w:t>are indicated</w:t>
+      </w:r>
+      <w:r>
+        <w:t xml:space="preserve"> as </w:t>
       </w:r>
       <w:r>
         <w:rPr>
@@ -12570,7 +13597,22 @@
         <w:t xml:space="preserve">restricted areas </w:t>
       </w:r>
       <w:r>
-        <w:t>are already known on aviation maps (airport, nuclear power station, etc.). However, there are similarities with RPAS/UAS operations below 500 ft (AGL), that can trigger this requirement for an airspace assessment like, but not exclusive:</w:t>
+        <w:rPr>
+          <w:noProof/>
+        </w:rPr>
+        <w:t>are already known</w:t>
+      </w:r>
+      <w:r>
+        <w:t xml:space="preserve"> on aviation maps (airport, nuclear power station, </w:t>
+      </w:r>
+      <w:r>
+        <w:rPr>
+          <w:noProof/>
+        </w:rPr>
+        <w:t>etc.</w:t>
+      </w:r>
+      <w:r>
+        <w:t>). However, there are similarities with RPAS/UAS operations below 500 ft (AGL), that can trigger this requirement for an airspace assessment like, but not exclusive:</w:t>
       </w:r>
     </w:p>
     <w:p>
@@ -12584,11 +13626,54 @@
       <w:r>
         <w:rPr>
           <w:i/>
-        </w:rPr>
-        <w:t xml:space="preserve">Increase of operations density </w:t>
-      </w:r>
-      <w:r>
-        <w:t>- UAS taxi can lead to increase of traffic density in class C and F airspaces, the UAS delivery system can lead to inreased trafic density in F class airspace.</w:t>
+          <w:noProof/>
+        </w:rPr>
+        <w:t>Increase</w:t>
+      </w:r>
+      <w:r>
+        <w:rPr>
+          <w:i/>
+        </w:rPr>
+        <w:t xml:space="preserve"> of operations density </w:t>
+      </w:r>
+      <w:r>
+        <w:t xml:space="preserve">- UAS taxi can lead to </w:t>
+      </w:r>
+      <w:r>
+        <w:rPr>
+          <w:noProof/>
+        </w:rPr>
+        <w:t>increase</w:t>
+      </w:r>
+      <w:r>
+        <w:t xml:space="preserve"> </w:t>
+      </w:r>
+      <w:r>
+        <w:rPr>
+          <w:noProof/>
+        </w:rPr>
+        <w:t>of</w:t>
+      </w:r>
+      <w:r>
+        <w:t xml:space="preserve"> traffic density in class C and F airspaces, the UAS delivery system can lead to </w:t>
+      </w:r>
+      <w:r>
+        <w:rPr>
+          <w:noProof/>
+        </w:rPr>
+        <w:t>inreased</w:t>
+      </w:r>
+      <w:r>
+        <w:t xml:space="preserve"> </w:t>
+      </w:r>
+      <w:r>
+        <w:rPr>
+          <w:noProof/>
+        </w:rPr>
+        <w:t>trafic</w:t>
+      </w:r>
+      <w:r>
+        <w:t xml:space="preserve"> density in F class airspace.</w:t>
       </w:r>
     </w:p>
     <w:p>
@@ -23753,7 +24838,7 @@
       <w:rPr>
         <w:noProof/>
       </w:rPr>
-      <w:t>16</w:t>
+      <w:t>22</w:t>
     </w:r>
     <w:r>
       <w:fldChar w:fldCharType="end"/>
@@ -23822,7 +24907,7 @@
       <w:rPr>
         <w:noProof/>
       </w:rPr>
-      <w:t>15</w:t>
+      <w:t>21</w:t>
     </w:r>
     <w:r>
       <w:fldChar w:fldCharType="end"/>
@@ -23906,7 +24991,7 @@
       <w:rPr>
         <w:noProof/>
       </w:rPr>
-      <w:t>34</w:t>
+      <w:t>24</w:t>
     </w:r>
     <w:r>
       <w:fldChar w:fldCharType="end"/>
@@ -23975,7 +25060,7 @@
       <w:rPr>
         <w:noProof/>
       </w:rPr>
-      <w:t>35</w:t>
+      <w:t>23</w:t>
     </w:r>
     <w:r>
       <w:fldChar w:fldCharType="end"/>

</xml_diff>